<commit_message>
poprawa zakresow funkcji i wnioskow
</commit_message>
<xml_diff>
--- a/TestingResults/Testowanie algorytmu.docx
+++ b/TestingResults/Testowanie algorytmu.docx
@@ -462,7 +462,25 @@
         <w:t>Parametry -</w:t>
       </w:r>
       <w:r>
-        <w:t xml:space="preserve"> współczynnik uczenia 0.1, waga 0.9 (najlepsze wyniki)</w:t>
+        <w:t xml:space="preserve"> współczynnik uczenia 0.</w:t>
+      </w:r>
+      <w:r>
+        <w:t>9</w:t>
+      </w:r>
+      <w:r>
+        <w:t>, waga 0.9 (najlepsze wyniki)</w:t>
+      </w:r>
+    </w:p>
+    <w:p>
+      <w:pPr>
+        <w:pStyle w:val="Akapitzlist"/>
+        <w:ind w:left="1440"/>
+      </w:pPr>
+      <w:r>
+        <w:t xml:space="preserve">Komentarz: przy tej funkcji najbardziej uwidoczniona jest natura algorytmu – minimum jest rozpięte na bardzo niewielkim obszarze i ciężko jest zmusić cząstki do „zatrzymania się”, ponieważ algorytm wpływa bezpośrednio na ich prędkości a nie położenia. Bardzo trudno jest tak dobrać parametry, aby algorytm zachował </w:t>
+      </w:r>
+      <w:r>
+        <w:t>swoją istotę („poruszanie się” cząstek) i wskazał poprawny wynik.</w:t>
       </w:r>
     </w:p>
     <w:p>
@@ -535,7 +553,13 @@
         <w:ind w:firstLine="708"/>
       </w:pPr>
       <w:r>
-        <w:t>Algorytm radzi sobie zgodnie z oczekiwaniami. Jego skuteczność w bardzo dużym stopniu zależy od dobrych współczynników, a te są bardzo różne zależnie od charakteru funkcji celu. Wskazane jest dokładne i szczegółowe strojenie dla konkretnych funkcji, według opisanych zależności. Trudno jest wyznaczyć arbitralnie jakie parametry powinien przyjmować tak by zwracać dobre wyniki.</w:t>
+        <w:t>Algorytm radzi sobie zgodnie z oczekiwaniami</w:t>
+      </w:r>
+      <w:r>
+        <w:t xml:space="preserve"> w większości przypadków</w:t>
+      </w:r>
+      <w:r>
+        <w:t>. Jego skuteczność w bardzo dużym stopniu zależy od dobrych współczynników, a te są bardzo różne zależnie od charakteru funkcji celu. Wskazane jest dokładne i szczegółowe strojenie dla konkretnych funkcji, według opisanych zależności. Trudno jest wyznaczyć arbitralnie jakie parametry powinien przyjmować tak by zwracać dobre wyniki.</w:t>
       </w:r>
     </w:p>
     <w:p/>

</xml_diff>